<commit_message>
data science boot camp notes commit
</commit_message>
<xml_diff>
--- a/TechNotes/DATA_SCIENCE/Data_Science_Boot_Camp/Complete_Data_Science_Boot_Camp.docx
+++ b/TechNotes/DATA_SCIENCE/Data_Science_Boot_Camp/Complete_Data_Science_Boot_Camp.docx
@@ -18,6 +18,580 @@
           <w:u w:val="single"/>
         </w:rPr>
         <w:t>Complete Data Science Boot Camp</w:t>
+      </w:r>
+    </w:p>
+    <w:p>
+      <w:pPr>
+        <w:rPr>
+          <w:b/>
+          <w:bCs/>
+          <w:u w:val="single"/>
+        </w:rPr>
+      </w:pPr>
+    </w:p>
+    <w:p>
+      <w:pPr>
+        <w:rPr>
+          <w:b/>
+          <w:bCs/>
+          <w:u w:val="single"/>
+        </w:rPr>
+      </w:pPr>
+      <w:r>
+        <w:rPr>
+          <w:b/>
+          <w:bCs/>
+          <w:u w:val="single"/>
+        </w:rPr>
+        <w:t>Introduction</w:t>
+      </w:r>
+    </w:p>
+    <w:p>
+      <w:pPr>
+        <w:rPr>
+          <w:b/>
+          <w:bCs/>
+        </w:rPr>
+      </w:pPr>
+      <w:r>
+        <w:rPr>
+          <w:b/>
+          <w:bCs/>
+        </w:rPr>
+        <w:t>BI with analysis on  Past Data</w:t>
+      </w:r>
+      <w:r>
+        <w:rPr>
+          <w:b/>
+          <w:bCs/>
+        </w:rPr>
+        <w:t xml:space="preserve">: </w:t>
+      </w:r>
+      <w:r>
+        <w:t>This tells us what happened</w:t>
+      </w:r>
+    </w:p>
+    <w:p>
+      <w:pPr>
+        <w:pStyle w:val="ListParagraph"/>
+        <w:numPr>
+          <w:ilvl w:val="0"/>
+          <w:numId w:val="1"/>
+        </w:numPr>
+      </w:pPr>
+      <w:r>
+        <w:t>Observations obtained from different sources are converted into measures and attributes (categorical data).</w:t>
+      </w:r>
+    </w:p>
+    <w:p>
+      <w:pPr>
+        <w:pStyle w:val="ListParagraph"/>
+        <w:numPr>
+          <w:ilvl w:val="0"/>
+          <w:numId w:val="1"/>
+        </w:numPr>
+      </w:pPr>
+      <w:r>
+        <w:t>Measures are quantified into created metrics. Quantification is applied based on certain business rules</w:t>
+      </w:r>
+    </w:p>
+    <w:p>
+      <w:pPr>
+        <w:pStyle w:val="ListParagraph"/>
+        <w:numPr>
+          <w:ilvl w:val="0"/>
+          <w:numId w:val="1"/>
+        </w:numPr>
+      </w:pPr>
+      <w:r>
+        <w:t>KPIs  are defined from metrics which will be used to create reports/Dashboards</w:t>
+      </w:r>
+    </w:p>
+    <w:p>
+      <w:r>
+        <w:rPr>
+          <w:b/>
+          <w:bCs/>
+        </w:rPr>
+        <w:t>Predictive analytics</w:t>
+      </w:r>
+      <w:r>
+        <w:rPr>
+          <w:b/>
+          <w:bCs/>
+        </w:rPr>
+        <w:t xml:space="preserve">: </w:t>
+      </w:r>
+      <w:r>
+        <w:t>This prepare us for future</w:t>
+      </w:r>
+    </w:p>
+    <w:p>
+      <w:pPr>
+        <w:rPr>
+          <w:b/>
+          <w:bCs/>
+        </w:rPr>
+      </w:pPr>
+      <w:r>
+        <w:rPr>
+          <w:b/>
+          <w:bCs/>
+        </w:rPr>
+        <w:tab/>
+        <w:t>Traditional methods:</w:t>
+      </w:r>
+    </w:p>
+    <w:p>
+      <w:pPr>
+        <w:pStyle w:val="ListParagraph"/>
+        <w:numPr>
+          <w:ilvl w:val="0"/>
+          <w:numId w:val="3"/>
+        </w:numPr>
+      </w:pPr>
+      <w:r>
+        <w:t xml:space="preserve">Regression is using a model for </w:t>
+      </w:r>
+      <w:r>
+        <w:t>quantifying causal relationships</w:t>
+      </w:r>
+    </w:p>
+    <w:p>
+      <w:pPr>
+        <w:pStyle w:val="ListParagraph"/>
+        <w:numPr>
+          <w:ilvl w:val="0"/>
+          <w:numId w:val="4"/>
+        </w:numPr>
+      </w:pPr>
+      <w:r>
+        <w:t>Linear:</w:t>
+      </w:r>
+    </w:p>
+    <w:p>
+      <w:pPr>
+        <w:pStyle w:val="ListParagraph"/>
+        <w:ind w:left="2880"/>
+      </w:pPr>
+      <w:r>
+        <w:t>y=bx</w:t>
+      </w:r>
+    </w:p>
+    <w:p>
+      <w:pPr>
+        <w:pStyle w:val="ListParagraph"/>
+        <w:ind w:left="2880"/>
+      </w:pPr>
+      <w:r>
+        <w:t xml:space="preserve">y </w:t>
+      </w:r>
+      <w:r>
+        <w:sym w:font="Wingdings" w:char="F0E0"/>
+      </w:r>
+      <w:r>
+        <w:t xml:space="preserve"> </w:t>
+      </w:r>
+      <w:r>
+        <w:t>observation/measure/fact</w:t>
+      </w:r>
+    </w:p>
+    <w:p>
+      <w:pPr>
+        <w:pStyle w:val="ListParagraph"/>
+        <w:ind w:left="2880"/>
+      </w:pPr>
+      <w:r>
+        <w:t xml:space="preserve">b </w:t>
+      </w:r>
+      <w:r>
+        <w:sym w:font="Wingdings" w:char="F0E0"/>
+      </w:r>
+      <w:r>
+        <w:t xml:space="preserve">coefficient </w:t>
+      </w:r>
+    </w:p>
+    <w:p>
+      <w:pPr>
+        <w:pStyle w:val="ListParagraph"/>
+        <w:ind w:left="2880"/>
+      </w:pPr>
+      <w:r>
+        <w:t xml:space="preserve">x </w:t>
+      </w:r>
+      <w:r>
+        <w:sym w:font="Wingdings" w:char="F0E0"/>
+      </w:r>
+      <w:r>
+        <w:t xml:space="preserve"> explanatory variable /regressor/independent variable/predictor variable</w:t>
+      </w:r>
+    </w:p>
+    <w:p>
+      <w:pPr>
+        <w:pStyle w:val="ListParagraph"/>
+        <w:ind w:left="2160"/>
+      </w:pPr>
+    </w:p>
+    <w:p>
+      <w:pPr>
+        <w:pStyle w:val="ListParagraph"/>
+        <w:numPr>
+          <w:ilvl w:val="0"/>
+          <w:numId w:val="4"/>
+        </w:numPr>
+      </w:pPr>
+      <w:r>
+        <w:t>Logistic regression:</w:t>
+      </w:r>
+    </w:p>
+    <w:p>
+      <w:pPr>
+        <w:ind w:left="2160" w:firstLine="720"/>
+      </w:pPr>
+      <w:r>
+        <w:t xml:space="preserve">Here Y ranges from 0 to 1. </w:t>
+      </w:r>
+      <w:r>
+        <w:t xml:space="preserve"> Helps in decision making process.</w:t>
+      </w:r>
+    </w:p>
+    <w:p>
+      <w:pPr>
+        <w:rPr>
+          <w:b/>
+          <w:bCs/>
+        </w:rPr>
+      </w:pPr>
+    </w:p>
+    <w:p>
+      <w:pPr>
+        <w:pStyle w:val="ListParagraph"/>
+        <w:numPr>
+          <w:ilvl w:val="0"/>
+          <w:numId w:val="3"/>
+        </w:numPr>
+      </w:pPr>
+      <w:r>
+        <w:t>Clustering</w:t>
+      </w:r>
+      <w:r>
+        <w:t>:</w:t>
+      </w:r>
+    </w:p>
+    <w:p>
+      <w:pPr>
+        <w:pStyle w:val="ListParagraph"/>
+        <w:ind w:left="1800"/>
+      </w:pPr>
+      <w:r>
+        <w:t xml:space="preserve">Grouping of observations </w:t>
+      </w:r>
+    </w:p>
+    <w:p>
+      <w:pPr>
+        <w:pStyle w:val="ListParagraph"/>
+        <w:numPr>
+          <w:ilvl w:val="0"/>
+          <w:numId w:val="3"/>
+        </w:numPr>
+      </w:pPr>
+      <w:r>
+        <w:t>Factoring:</w:t>
+      </w:r>
+    </w:p>
+    <w:p>
+      <w:pPr>
+        <w:pStyle w:val="ListParagraph"/>
+        <w:ind w:left="1800"/>
+      </w:pPr>
+      <w:r>
+        <w:t xml:space="preserve">Grouping of </w:t>
+      </w:r>
+      <w:r>
+        <w:t>explanatory variable</w:t>
+      </w:r>
+    </w:p>
+    <w:p>
+      <w:pPr>
+        <w:pStyle w:val="ListParagraph"/>
+        <w:numPr>
+          <w:ilvl w:val="0"/>
+          <w:numId w:val="3"/>
+        </w:numPr>
+      </w:pPr>
+      <w:r>
+        <w:t>Time series</w:t>
+      </w:r>
+      <w:r>
+        <w:t>:</w:t>
+      </w:r>
+    </w:p>
+    <w:p>
+      <w:pPr>
+        <w:pStyle w:val="ListParagraph"/>
+        <w:ind w:left="1800"/>
+      </w:pPr>
+      <w:r>
+        <w:t>Time based plotting. Time always  be on horizontal line.</w:t>
+      </w:r>
+    </w:p>
+    <w:p>
+      <w:pPr>
+        <w:ind w:firstLine="720"/>
+        <w:rPr>
+          <w:b/>
+          <w:bCs/>
+        </w:rPr>
+      </w:pPr>
+      <w:r>
+        <w:rPr>
+          <w:b/>
+          <w:bCs/>
+        </w:rPr>
+        <w:t>Machine Learning</w:t>
+      </w:r>
+      <w:r>
+        <w:rPr>
+          <w:b/>
+          <w:bCs/>
+        </w:rPr>
+        <w:t>:</w:t>
+      </w:r>
+    </w:p>
+    <w:p>
+      <w:pPr>
+        <w:ind w:firstLine="720"/>
+      </w:pPr>
+      <w:r>
+        <w:rPr>
+          <w:b/>
+          <w:bCs/>
+        </w:rPr>
+        <w:tab/>
+      </w:r>
+      <w:r>
+        <w:t>An ML algorithm is essentially a trial-and-error process. Each consecutive is at least as good as the previous one.</w:t>
+      </w:r>
+    </w:p>
+    <w:p>
+      <w:pPr>
+        <w:ind w:firstLine="720"/>
+      </w:pPr>
+      <w:r>
+        <w:t xml:space="preserve">Data </w:t>
+      </w:r>
+      <w:r>
+        <w:sym w:font="Wingdings" w:char="F0E0"/>
+      </w:r>
+      <w:r>
+        <w:t xml:space="preserve"> Model </w:t>
+      </w:r>
+      <w:r>
+        <w:sym w:font="Wingdings" w:char="F0E0"/>
+      </w:r>
+      <w:r>
+        <w:t xml:space="preserve"> Objective Function </w:t>
+      </w:r>
+      <w:r>
+        <w:sym w:font="Wingdings" w:char="F0E0"/>
+      </w:r>
+      <w:r>
+        <w:t xml:space="preserve"> Optimization Algorithm </w:t>
+      </w:r>
+    </w:p>
+    <w:p>
+      <w:pPr>
+        <w:ind w:firstLine="720"/>
+      </w:pPr>
+      <w:r>
+        <w:t>Data : Different possible verities of data needed to train the model</w:t>
+      </w:r>
+    </w:p>
+    <w:p>
+      <w:pPr>
+        <w:ind w:firstLine="720"/>
+      </w:pPr>
+      <w:r>
+        <w:t>Model : The core functionality for which we are developing the ML algorithm. Model always have a target</w:t>
+      </w:r>
+    </w:p>
+    <w:p>
+      <w:pPr>
+        <w:ind w:firstLine="720"/>
+      </w:pPr>
+      <w:r>
+        <w:lastRenderedPageBreak/>
+        <w:t xml:space="preserve"> </w:t>
+      </w:r>
+      <w:r>
+        <w:t>Objective Function</w:t>
+      </w:r>
+      <w:r>
+        <w:t xml:space="preserve"> : This calculates how far is the implementation of model from the target for each trial with training data set</w:t>
+      </w:r>
+      <w:r>
+        <w:t>. Basically measure the error percentage.</w:t>
+      </w:r>
+    </w:p>
+    <w:p>
+      <w:pPr>
+        <w:ind w:firstLine="720"/>
+      </w:pPr>
+      <w:r>
+        <w:t xml:space="preserve"> </w:t>
+      </w:r>
+      <w:r>
+        <w:t>Optimization Algorithm</w:t>
+      </w:r>
+      <w:r>
+        <w:t xml:space="preserve"> : It collect findings of </w:t>
+      </w:r>
+      <w:r>
+        <w:t>Objective Function</w:t>
+      </w:r>
+      <w:r>
+        <w:t xml:space="preserve"> and implement the mechanics that will improve the performance of the model.</w:t>
+      </w:r>
+    </w:p>
+    <w:p>
+      <w:pPr>
+        <w:pStyle w:val="ListParagraph"/>
+        <w:numPr>
+          <w:ilvl w:val="1"/>
+          <w:numId w:val="4"/>
+        </w:numPr>
+      </w:pPr>
+      <w:r>
+        <w:t>Supervised Learning: Uses Labelled data. Helps in defining target prior to run. Can have different targets for different groups of data.</w:t>
+      </w:r>
+      <w:r>
+        <w:t xml:space="preserve"> Basically we used when we knows the categories of data well and so we can define targets prior</w:t>
+      </w:r>
+    </w:p>
+    <w:p>
+      <w:pPr>
+        <w:pStyle w:val="ListParagraph"/>
+        <w:numPr>
+          <w:ilvl w:val="2"/>
+          <w:numId w:val="4"/>
+        </w:numPr>
+      </w:pPr>
+      <w:r>
+        <w:t>Support vector machines</w:t>
+      </w:r>
+    </w:p>
+    <w:p>
+      <w:pPr>
+        <w:pStyle w:val="ListParagraph"/>
+        <w:numPr>
+          <w:ilvl w:val="2"/>
+          <w:numId w:val="4"/>
+        </w:numPr>
+      </w:pPr>
+      <w:r>
+        <w:t>Neural Networks</w:t>
+      </w:r>
+    </w:p>
+    <w:p>
+      <w:pPr>
+        <w:pStyle w:val="ListParagraph"/>
+        <w:numPr>
+          <w:ilvl w:val="2"/>
+          <w:numId w:val="4"/>
+        </w:numPr>
+      </w:pPr>
+      <w:r>
+        <w:t>Deep learning</w:t>
+      </w:r>
+    </w:p>
+    <w:p>
+      <w:pPr>
+        <w:pStyle w:val="ListParagraph"/>
+        <w:numPr>
+          <w:ilvl w:val="2"/>
+          <w:numId w:val="4"/>
+        </w:numPr>
+      </w:pPr>
+      <w:r>
+        <w:t>Random forests</w:t>
+      </w:r>
+    </w:p>
+    <w:p>
+      <w:pPr>
+        <w:pStyle w:val="ListParagraph"/>
+        <w:numPr>
+          <w:ilvl w:val="2"/>
+          <w:numId w:val="4"/>
+        </w:numPr>
+      </w:pPr>
+      <w:r>
+        <w:t>Bayesian networks</w:t>
+      </w:r>
+    </w:p>
+    <w:p>
+      <w:pPr>
+        <w:pStyle w:val="ListParagraph"/>
+        <w:numPr>
+          <w:ilvl w:val="1"/>
+          <w:numId w:val="4"/>
+        </w:numPr>
+      </w:pPr>
+      <w:r>
+        <w:t>U</w:t>
+      </w:r>
+      <w:r>
+        <w:t xml:space="preserve">n </w:t>
+      </w:r>
+      <w:r>
+        <w:t>Supervised Learning</w:t>
+      </w:r>
+      <w:r>
+        <w:t xml:space="preserve"> : Data without labels. Target is not defined. Here we are looking for a model that divides the data in a certain way. Used when we don’t know  </w:t>
+      </w:r>
+      <w:r>
+        <w:t>categories of data</w:t>
+      </w:r>
+      <w:r>
+        <w:t xml:space="preserve"> prior and we need to understand the categories through this learning.</w:t>
+      </w:r>
+    </w:p>
+    <w:p>
+      <w:pPr>
+        <w:pStyle w:val="ListParagraph"/>
+        <w:numPr>
+          <w:ilvl w:val="2"/>
+          <w:numId w:val="4"/>
+        </w:numPr>
+      </w:pPr>
+      <w:r>
+        <w:t>K-Means</w:t>
+      </w:r>
+    </w:p>
+    <w:p>
+      <w:pPr>
+        <w:pStyle w:val="ListParagraph"/>
+        <w:numPr>
+          <w:ilvl w:val="2"/>
+          <w:numId w:val="4"/>
+        </w:numPr>
+      </w:pPr>
+      <w:r>
+        <w:t>Deep learning</w:t>
+      </w:r>
+    </w:p>
+    <w:p>
+      <w:pPr>
+        <w:pStyle w:val="ListParagraph"/>
+        <w:numPr>
+          <w:ilvl w:val="1"/>
+          <w:numId w:val="4"/>
+        </w:numPr>
+      </w:pPr>
+      <w:r>
+        <w:t xml:space="preserve"> Reinforcement Learning </w:t>
+      </w:r>
+      <w:r>
+        <w:t xml:space="preserve">: Here we are introducing a reward system. Objective function here won’t look to minimize the errors but will look for maximizing the accuracy </w:t>
       </w:r>
     </w:p>
     <w:sectPr>
@@ -28,6 +602,383 @@
     </w:sectPr>
   </w:body>
 </w:document>
+</file>
+
+<file path=word/numbering.xml><?xml version="1.0" encoding="utf-8"?>
+<w:numbering xmlns:wpc="http://schemas.microsoft.com/office/word/2010/wordprocessingCanvas" xmlns:cx="http://schemas.microsoft.com/office/drawing/2014/chartex" xmlns:cx1="http://schemas.microsoft.com/office/drawing/2015/9/8/chartex" xmlns:cx2="http://schemas.microsoft.com/office/drawing/2015/10/21/chartex" xmlns:cx3="http://schemas.microsoft.com/office/drawing/2016/5/9/chartex" xmlns:cx4="http://schemas.microsoft.com/office/drawing/2016/5/10/chartex" xmlns:cx5="http://schemas.microsoft.com/office/drawing/2016/5/11/chartex" xmlns:cx6="http://schemas.microsoft.com/office/drawing/2016/5/12/chartex" xmlns:cx7="http://schemas.microsoft.com/office/drawing/2016/5/13/chartex" xmlns:cx8="http://schemas.microsoft.com/office/drawing/2016/5/14/chartex" xmlns:mc="http://schemas.openxmlformats.org/markup-compatibility/2006" xmlns:aink="http://schemas.microsoft.com/office/drawing/2016/ink" xmlns:am3d="http://schemas.microsoft.com/office/drawing/2017/model3d" xmlns:o="urn:schemas-microsoft-com:office:office" xmlns:r="http://schemas.openxmlformats.org/officeDocument/2006/relationships" xmlns:m="http://schemas.openxmlformats.org/officeDocument/2006/math" xmlns:v="urn:schemas-microsoft-com:vml" xmlns:wp14="http://schemas.microsoft.com/office/word/2010/wordprocessingDrawing" xmlns:wp="http://schemas.openxmlformats.org/drawingml/2006/wordprocessingDrawing" xmlns:w10="urn:schemas-microsoft-com:office:word" xmlns:w="http://schemas.openxmlformats.org/wordprocessingml/2006/main" xmlns:w14="http://schemas.microsoft.com/office/word/2010/wordml" xmlns:w15="http://schemas.microsoft.com/office/word/2012/wordml" xmlns:w16cex="http://schemas.microsoft.com/office/word/2018/wordml/cex" xmlns:w16cid="http://schemas.microsoft.com/office/word/2016/wordml/cid" xmlns:w16="http://schemas.microsoft.com/office/word/2018/wordml" xmlns:w16se="http://schemas.microsoft.com/office/word/2015/wordml/symex" xmlns:wpg="http://schemas.microsoft.com/office/word/2010/wordprocessingGroup" xmlns:wpi="http://schemas.microsoft.com/office/word/2010/wordprocessingInk" xmlns:wne="http://schemas.microsoft.com/office/word/2006/wordml" xmlns:wps="http://schemas.microsoft.com/office/word/2010/wordprocessingShape" mc:Ignorable="w14 w15 w16se w16cid w16 w16cex wp14">
+  <w:abstractNum w:abstractNumId="0" w15:restartNumberingAfterBreak="0">
+    <w:nsid w:val="10C92D21"/>
+    <w:multiLevelType w:val="hybridMultilevel"/>
+    <w:tmpl w:val="DF3EE60C"/>
+    <w:lvl w:ilvl="0" w:tplc="0409000F">
+      <w:start w:val="1"/>
+      <w:numFmt w:val="decimal"/>
+      <w:lvlText w:val="%1."/>
+      <w:lvlJc w:val="left"/>
+      <w:pPr>
+        <w:ind w:left="720" w:hanging="360"/>
+      </w:pPr>
+      <w:rPr>
+        <w:rFonts w:hint="default"/>
+      </w:rPr>
+    </w:lvl>
+    <w:lvl w:ilvl="1" w:tplc="04090019" w:tentative="1">
+      <w:start w:val="1"/>
+      <w:numFmt w:val="lowerLetter"/>
+      <w:lvlText w:val="%2."/>
+      <w:lvlJc w:val="left"/>
+      <w:pPr>
+        <w:ind w:left="1440" w:hanging="360"/>
+      </w:pPr>
+    </w:lvl>
+    <w:lvl w:ilvl="2" w:tplc="0409001B" w:tentative="1">
+      <w:start w:val="1"/>
+      <w:numFmt w:val="lowerRoman"/>
+      <w:lvlText w:val="%3."/>
+      <w:lvlJc w:val="right"/>
+      <w:pPr>
+        <w:ind w:left="2160" w:hanging="180"/>
+      </w:pPr>
+    </w:lvl>
+    <w:lvl w:ilvl="3" w:tplc="0409000F" w:tentative="1">
+      <w:start w:val="1"/>
+      <w:numFmt w:val="decimal"/>
+      <w:lvlText w:val="%4."/>
+      <w:lvlJc w:val="left"/>
+      <w:pPr>
+        <w:ind w:left="2880" w:hanging="360"/>
+      </w:pPr>
+    </w:lvl>
+    <w:lvl w:ilvl="4" w:tplc="04090019" w:tentative="1">
+      <w:start w:val="1"/>
+      <w:numFmt w:val="lowerLetter"/>
+      <w:lvlText w:val="%5."/>
+      <w:lvlJc w:val="left"/>
+      <w:pPr>
+        <w:ind w:left="3600" w:hanging="360"/>
+      </w:pPr>
+    </w:lvl>
+    <w:lvl w:ilvl="5" w:tplc="0409001B" w:tentative="1">
+      <w:start w:val="1"/>
+      <w:numFmt w:val="lowerRoman"/>
+      <w:lvlText w:val="%6."/>
+      <w:lvlJc w:val="right"/>
+      <w:pPr>
+        <w:ind w:left="4320" w:hanging="180"/>
+      </w:pPr>
+    </w:lvl>
+    <w:lvl w:ilvl="6" w:tplc="0409000F" w:tentative="1">
+      <w:start w:val="1"/>
+      <w:numFmt w:val="decimal"/>
+      <w:lvlText w:val="%7."/>
+      <w:lvlJc w:val="left"/>
+      <w:pPr>
+        <w:ind w:left="5040" w:hanging="360"/>
+      </w:pPr>
+    </w:lvl>
+    <w:lvl w:ilvl="7" w:tplc="04090019" w:tentative="1">
+      <w:start w:val="1"/>
+      <w:numFmt w:val="lowerLetter"/>
+      <w:lvlText w:val="%8."/>
+      <w:lvlJc w:val="left"/>
+      <w:pPr>
+        <w:ind w:left="5760" w:hanging="360"/>
+      </w:pPr>
+    </w:lvl>
+    <w:lvl w:ilvl="8" w:tplc="0409001B" w:tentative="1">
+      <w:start w:val="1"/>
+      <w:numFmt w:val="lowerRoman"/>
+      <w:lvlText w:val="%9."/>
+      <w:lvlJc w:val="right"/>
+      <w:pPr>
+        <w:ind w:left="6480" w:hanging="180"/>
+      </w:pPr>
+    </w:lvl>
+  </w:abstractNum>
+  <w:abstractNum w:abstractNumId="1" w15:restartNumberingAfterBreak="0">
+    <w:nsid w:val="5827184F"/>
+    <w:multiLevelType w:val="hybridMultilevel"/>
+    <w:tmpl w:val="0CCC3D9A"/>
+    <w:lvl w:ilvl="0" w:tplc="8CD2C69C">
+      <w:start w:val="1"/>
+      <w:numFmt w:val="decimal"/>
+      <w:lvlText w:val="%1."/>
+      <w:lvlJc w:val="left"/>
+      <w:pPr>
+        <w:ind w:left="1800" w:hanging="360"/>
+      </w:pPr>
+      <w:rPr>
+        <w:rFonts w:hint="default"/>
+      </w:rPr>
+    </w:lvl>
+    <w:lvl w:ilvl="1" w:tplc="04090019" w:tentative="1">
+      <w:start w:val="1"/>
+      <w:numFmt w:val="lowerLetter"/>
+      <w:lvlText w:val="%2."/>
+      <w:lvlJc w:val="left"/>
+      <w:pPr>
+        <w:ind w:left="2520" w:hanging="360"/>
+      </w:pPr>
+    </w:lvl>
+    <w:lvl w:ilvl="2" w:tplc="0409001B" w:tentative="1">
+      <w:start w:val="1"/>
+      <w:numFmt w:val="lowerRoman"/>
+      <w:lvlText w:val="%3."/>
+      <w:lvlJc w:val="right"/>
+      <w:pPr>
+        <w:ind w:left="3240" w:hanging="180"/>
+      </w:pPr>
+    </w:lvl>
+    <w:lvl w:ilvl="3" w:tplc="0409000F" w:tentative="1">
+      <w:start w:val="1"/>
+      <w:numFmt w:val="decimal"/>
+      <w:lvlText w:val="%4."/>
+      <w:lvlJc w:val="left"/>
+      <w:pPr>
+        <w:ind w:left="3960" w:hanging="360"/>
+      </w:pPr>
+    </w:lvl>
+    <w:lvl w:ilvl="4" w:tplc="04090019" w:tentative="1">
+      <w:start w:val="1"/>
+      <w:numFmt w:val="lowerLetter"/>
+      <w:lvlText w:val="%5."/>
+      <w:lvlJc w:val="left"/>
+      <w:pPr>
+        <w:ind w:left="4680" w:hanging="360"/>
+      </w:pPr>
+    </w:lvl>
+    <w:lvl w:ilvl="5" w:tplc="0409001B" w:tentative="1">
+      <w:start w:val="1"/>
+      <w:numFmt w:val="lowerRoman"/>
+      <w:lvlText w:val="%6."/>
+      <w:lvlJc w:val="right"/>
+      <w:pPr>
+        <w:ind w:left="5400" w:hanging="180"/>
+      </w:pPr>
+    </w:lvl>
+    <w:lvl w:ilvl="6" w:tplc="0409000F" w:tentative="1">
+      <w:start w:val="1"/>
+      <w:numFmt w:val="decimal"/>
+      <w:lvlText w:val="%7."/>
+      <w:lvlJc w:val="left"/>
+      <w:pPr>
+        <w:ind w:left="6120" w:hanging="360"/>
+      </w:pPr>
+    </w:lvl>
+    <w:lvl w:ilvl="7" w:tplc="04090019" w:tentative="1">
+      <w:start w:val="1"/>
+      <w:numFmt w:val="lowerLetter"/>
+      <w:lvlText w:val="%8."/>
+      <w:lvlJc w:val="left"/>
+      <w:pPr>
+        <w:ind w:left="6840" w:hanging="360"/>
+      </w:pPr>
+    </w:lvl>
+    <w:lvl w:ilvl="8" w:tplc="0409001B" w:tentative="1">
+      <w:start w:val="1"/>
+      <w:numFmt w:val="lowerRoman"/>
+      <w:lvlText w:val="%9."/>
+      <w:lvlJc w:val="right"/>
+      <w:pPr>
+        <w:ind w:left="7560" w:hanging="180"/>
+      </w:pPr>
+    </w:lvl>
+  </w:abstractNum>
+  <w:abstractNum w:abstractNumId="2" w15:restartNumberingAfterBreak="0">
+    <w:nsid w:val="5E250A58"/>
+    <w:multiLevelType w:val="hybridMultilevel"/>
+    <w:tmpl w:val="A0FC8A5A"/>
+    <w:lvl w:ilvl="0" w:tplc="02166290">
+      <w:start w:val="1"/>
+      <w:numFmt w:val="lowerLetter"/>
+      <w:lvlText w:val="%1."/>
+      <w:lvlJc w:val="left"/>
+      <w:pPr>
+        <w:ind w:left="2160" w:hanging="360"/>
+      </w:pPr>
+      <w:rPr>
+        <w:rFonts w:hint="default"/>
+      </w:rPr>
+    </w:lvl>
+    <w:lvl w:ilvl="1" w:tplc="04090019">
+      <w:start w:val="1"/>
+      <w:numFmt w:val="lowerLetter"/>
+      <w:lvlText w:val="%2."/>
+      <w:lvlJc w:val="left"/>
+      <w:pPr>
+        <w:ind w:left="2880" w:hanging="360"/>
+      </w:pPr>
+    </w:lvl>
+    <w:lvl w:ilvl="2" w:tplc="3C2493A4">
+      <w:start w:val="1"/>
+      <w:numFmt w:val="bullet"/>
+      <w:lvlText w:val=""/>
+      <w:lvlJc w:val="left"/>
+      <w:pPr>
+        <w:ind w:left="3780" w:hanging="360"/>
+      </w:pPr>
+      <w:rPr>
+        <w:rFonts w:ascii="Symbol" w:eastAsiaTheme="minorHAnsi" w:hAnsi="Symbol" w:cstheme="minorBidi" w:hint="default"/>
+      </w:rPr>
+    </w:lvl>
+    <w:lvl w:ilvl="3" w:tplc="0409000F" w:tentative="1">
+      <w:start w:val="1"/>
+      <w:numFmt w:val="decimal"/>
+      <w:lvlText w:val="%4."/>
+      <w:lvlJc w:val="left"/>
+      <w:pPr>
+        <w:ind w:left="4320" w:hanging="360"/>
+      </w:pPr>
+    </w:lvl>
+    <w:lvl w:ilvl="4" w:tplc="04090019" w:tentative="1">
+      <w:start w:val="1"/>
+      <w:numFmt w:val="lowerLetter"/>
+      <w:lvlText w:val="%5."/>
+      <w:lvlJc w:val="left"/>
+      <w:pPr>
+        <w:ind w:left="5040" w:hanging="360"/>
+      </w:pPr>
+    </w:lvl>
+    <w:lvl w:ilvl="5" w:tplc="0409001B" w:tentative="1">
+      <w:start w:val="1"/>
+      <w:numFmt w:val="lowerRoman"/>
+      <w:lvlText w:val="%6."/>
+      <w:lvlJc w:val="right"/>
+      <w:pPr>
+        <w:ind w:left="5760" w:hanging="180"/>
+      </w:pPr>
+    </w:lvl>
+    <w:lvl w:ilvl="6" w:tplc="0409000F" w:tentative="1">
+      <w:start w:val="1"/>
+      <w:numFmt w:val="decimal"/>
+      <w:lvlText w:val="%7."/>
+      <w:lvlJc w:val="left"/>
+      <w:pPr>
+        <w:ind w:left="6480" w:hanging="360"/>
+      </w:pPr>
+    </w:lvl>
+    <w:lvl w:ilvl="7" w:tplc="04090019" w:tentative="1">
+      <w:start w:val="1"/>
+      <w:numFmt w:val="lowerLetter"/>
+      <w:lvlText w:val="%8."/>
+      <w:lvlJc w:val="left"/>
+      <w:pPr>
+        <w:ind w:left="7200" w:hanging="360"/>
+      </w:pPr>
+    </w:lvl>
+    <w:lvl w:ilvl="8" w:tplc="0409001B" w:tentative="1">
+      <w:start w:val="1"/>
+      <w:numFmt w:val="lowerRoman"/>
+      <w:lvlText w:val="%9."/>
+      <w:lvlJc w:val="right"/>
+      <w:pPr>
+        <w:ind w:left="7920" w:hanging="180"/>
+      </w:pPr>
+    </w:lvl>
+  </w:abstractNum>
+  <w:abstractNum w:abstractNumId="3" w15:restartNumberingAfterBreak="0">
+    <w:nsid w:val="6D9D63DC"/>
+    <w:multiLevelType w:val="hybridMultilevel"/>
+    <w:tmpl w:val="01CC3592"/>
+    <w:lvl w:ilvl="0" w:tplc="0409000F">
+      <w:start w:val="1"/>
+      <w:numFmt w:val="decimal"/>
+      <w:lvlText w:val="%1."/>
+      <w:lvlJc w:val="left"/>
+      <w:pPr>
+        <w:ind w:left="720" w:hanging="360"/>
+      </w:pPr>
+      <w:rPr>
+        <w:rFonts w:hint="default"/>
+        <w:b w:val="0"/>
+      </w:rPr>
+    </w:lvl>
+    <w:lvl w:ilvl="1" w:tplc="04090019" w:tentative="1">
+      <w:start w:val="1"/>
+      <w:numFmt w:val="lowerLetter"/>
+      <w:lvlText w:val="%2."/>
+      <w:lvlJc w:val="left"/>
+      <w:pPr>
+        <w:ind w:left="1440" w:hanging="360"/>
+      </w:pPr>
+    </w:lvl>
+    <w:lvl w:ilvl="2" w:tplc="0409001B" w:tentative="1">
+      <w:start w:val="1"/>
+      <w:numFmt w:val="lowerRoman"/>
+      <w:lvlText w:val="%3."/>
+      <w:lvlJc w:val="right"/>
+      <w:pPr>
+        <w:ind w:left="2160" w:hanging="180"/>
+      </w:pPr>
+    </w:lvl>
+    <w:lvl w:ilvl="3" w:tplc="0409000F" w:tentative="1">
+      <w:start w:val="1"/>
+      <w:numFmt w:val="decimal"/>
+      <w:lvlText w:val="%4."/>
+      <w:lvlJc w:val="left"/>
+      <w:pPr>
+        <w:ind w:left="2880" w:hanging="360"/>
+      </w:pPr>
+    </w:lvl>
+    <w:lvl w:ilvl="4" w:tplc="04090019" w:tentative="1">
+      <w:start w:val="1"/>
+      <w:numFmt w:val="lowerLetter"/>
+      <w:lvlText w:val="%5."/>
+      <w:lvlJc w:val="left"/>
+      <w:pPr>
+        <w:ind w:left="3600" w:hanging="360"/>
+      </w:pPr>
+    </w:lvl>
+    <w:lvl w:ilvl="5" w:tplc="0409001B" w:tentative="1">
+      <w:start w:val="1"/>
+      <w:numFmt w:val="lowerRoman"/>
+      <w:lvlText w:val="%6."/>
+      <w:lvlJc w:val="right"/>
+      <w:pPr>
+        <w:ind w:left="4320" w:hanging="180"/>
+      </w:pPr>
+    </w:lvl>
+    <w:lvl w:ilvl="6" w:tplc="0409000F" w:tentative="1">
+      <w:start w:val="1"/>
+      <w:numFmt w:val="decimal"/>
+      <w:lvlText w:val="%7."/>
+      <w:lvlJc w:val="left"/>
+      <w:pPr>
+        <w:ind w:left="5040" w:hanging="360"/>
+      </w:pPr>
+    </w:lvl>
+    <w:lvl w:ilvl="7" w:tplc="04090019" w:tentative="1">
+      <w:start w:val="1"/>
+      <w:numFmt w:val="lowerLetter"/>
+      <w:lvlText w:val="%8."/>
+      <w:lvlJc w:val="left"/>
+      <w:pPr>
+        <w:ind w:left="5760" w:hanging="360"/>
+      </w:pPr>
+    </w:lvl>
+    <w:lvl w:ilvl="8" w:tplc="0409001B" w:tentative="1">
+      <w:start w:val="1"/>
+      <w:numFmt w:val="lowerRoman"/>
+      <w:lvlText w:val="%9."/>
+      <w:lvlJc w:val="right"/>
+      <w:pPr>
+        <w:ind w:left="6480" w:hanging="180"/>
+      </w:pPr>
+    </w:lvl>
+  </w:abstractNum>
+  <w:num w:numId="1">
+    <w:abstractNumId w:val="0"/>
+  </w:num>
+  <w:num w:numId="2">
+    <w:abstractNumId w:val="3"/>
+  </w:num>
+  <w:num w:numId="3">
+    <w:abstractNumId w:val="1"/>
+  </w:num>
+  <w:num w:numId="4">
+    <w:abstractNumId w:val="2"/>
+  </w:num>
+</w:numbering>
 </file>
 
 <file path=word/styles.xml><?xml version="1.0" encoding="utf-8"?>
@@ -153,6 +1104,7 @@
     <w:lsdException w:name="HTML Sample" w:semiHidden="1" w:unhideWhenUsed="1"/>
     <w:lsdException w:name="HTML Typewriter" w:semiHidden="1" w:unhideWhenUsed="1"/>
     <w:lsdException w:name="HTML Variable" w:semiHidden="1" w:unhideWhenUsed="1"/>
+    <w:lsdException w:name="Normal Table" w:semiHidden="1" w:unhideWhenUsed="1"/>
     <w:lsdException w:name="annotation subject" w:semiHidden="1" w:unhideWhenUsed="1"/>
     <w:lsdException w:name="No List" w:semiHidden="1" w:unhideWhenUsed="1"/>
     <w:lsdException w:name="Outline List 1" w:semiHidden="1" w:unhideWhenUsed="1"/>
@@ -199,8 +1151,10 @@
     <w:lsdException w:name="Table Subtle 2" w:semiHidden="1" w:unhideWhenUsed="1"/>
     <w:lsdException w:name="Table Web 1" w:semiHidden="1" w:unhideWhenUsed="1"/>
     <w:lsdException w:name="Table Web 2" w:semiHidden="1" w:unhideWhenUsed="1"/>
+    <w:lsdException w:name="Table Web 3" w:semiHidden="1" w:unhideWhenUsed="1"/>
     <w:lsdException w:name="Balloon Text" w:semiHidden="1" w:unhideWhenUsed="1"/>
     <w:lsdException w:name="Table Grid" w:uiPriority="39"/>
+    <w:lsdException w:name="Table Theme" w:semiHidden="1" w:unhideWhenUsed="1"/>
     <w:lsdException w:name="Placeholder Text" w:semiHidden="1"/>
     <w:lsdException w:name="No Spacing" w:uiPriority="1" w:qFormat="1"/>
     <w:lsdException w:name="Light Shading" w:uiPriority="60"/>
@@ -452,6 +1406,17 @@
     <w:uiPriority w:val="99"/>
     <w:semiHidden/>
     <w:unhideWhenUsed/>
+  </w:style>
+  <w:style w:type="paragraph" w:styleId="ListParagraph">
+    <w:name w:val="List Paragraph"/>
+    <w:basedOn w:val="Normal"/>
+    <w:uiPriority w:val="34"/>
+    <w:qFormat/>
+    <w:rsid w:val="00EC608E"/>
+    <w:pPr>
+      <w:ind w:left="720"/>
+      <w:contextualSpacing/>
+    </w:pPr>
   </w:style>
 </w:styles>
 </file>

</xml_diff>